<commit_message>
Some more minor additions
</commit_message>
<xml_diff>
--- a/Istanbul Discovery.docx
+++ b/Istanbul Discovery.docx
@@ -3051,6 +3051,9 @@
     <w:p>
       <w:r>
         <w:t>The</w:t>
+      </w:r>
+      <w:r>
+        <w:t xml:space="preserve"> investigators are working with a local official they know only as Mustafa.</w:t>
       </w:r>
     </w:p>
     <w:p>
@@ -5875,7 +5878,7 @@
 </file>
 
 <file path=customXml/itemProps1.xml><?xml version="1.0" encoding="utf-8"?>
-<ds:datastoreItem xmlns:ds="http://schemas.openxmlformats.org/officeDocument/2006/customXml" ds:itemID="{7451C93F-4F0B-7748-96E8-695AFF09A1A7}">
+<ds:datastoreItem xmlns:ds="http://schemas.openxmlformats.org/officeDocument/2006/customXml" ds:itemID="{61A1AB27-DD28-AA45-852C-A14DCB42B823}">
   <ds:schemaRefs>
     <ds:schemaRef ds:uri="http://schemas.openxmlformats.org/officeDocument/2006/bibliography"/>
   </ds:schemaRefs>

</xml_diff>

<commit_message>
Adding some more to the second part
</commit_message>
<xml_diff>
--- a/Istanbul Discovery.docx
+++ b/Istanbul Discovery.docx
@@ -5734,15 +5734,112 @@
       </w:r>
     </w:p>
     <w:p>
-      <w:r>
-        <w:t>“</w:t>
-      </w:r>
-      <w:r>
-        <w:rPr>
-          <w:i/>
-        </w:rPr>
-        <w:t>Friends</w:t>
-      </w:r>
+      <w:pPr>
+        <w:rPr>
+          <w:i/>
+        </w:rPr>
+      </w:pPr>
+      <w:r>
+        <w:rPr>
+          <w:i/>
+        </w:rPr>
+        <w:t>A booth in the Grand Bazaar is modeled to look like a wooden cabin</w:t>
+      </w:r>
+      <w:r>
+        <w:rPr>
+          <w:rStyle w:val="FootnoteReference"/>
+          <w:i/>
+        </w:rPr>
+        <w:footnoteReference w:id="27"/>
+      </w:r>
+      <w:r>
+        <w:rPr>
+          <w:i/>
+        </w:rPr>
+        <w:t xml:space="preserve">. It is </w:t>
+      </w:r>
+      <w:r>
+        <w:rPr>
+          <w:i/>
+        </w:rPr>
+        <w:t>Pera Carpets and is a recent addition to the Grand Bazaar. They have been decked out in a small buffet and coffee and Turkish delight for the art show. The show room is covered with bright carpets, walls and floor. There are three rooms, one a business office for the final transactions, a main display room, and a small room filled with carpets all rolled and placed on shelves like oversized scrolls.</w:t>
+      </w:r>
+    </w:p>
+    <w:p>
+      <w:pPr>
+        <w:rPr>
+          <w:i/>
+        </w:rPr>
+      </w:pPr>
+      <w:r>
+        <w:rPr>
+          <w:i/>
+        </w:rPr>
+        <w:t>The room has strange cut flowers all in various vases and glass holders. The tulips are all strangely twisted and a bit grotesque.</w:t>
+      </w:r>
+      <w:r>
+        <w:rPr>
+          <w:i/>
+        </w:rPr>
+        <w:t xml:space="preserve"> They also shimmer and radiate a strange light in the slightly darken carpet room. The tulips seem to shimmer or glow or radiate one color and then another color and another; the color </w:t>
+      </w:r>
+      <w:r>
+        <w:rPr>
+          <w:i/>
+        </w:rPr>
+        <w:t xml:space="preserve">of the glow is impossible to describe. </w:t>
+      </w:r>
+    </w:p>
+    <w:p>
+      <w:pPr>
+        <w:rPr>
+          <w:i/>
+        </w:rPr>
+      </w:pPr>
+      <w:r>
+        <w:rPr>
+          <w:i/>
+        </w:rPr>
+        <w:t xml:space="preserve">The buffest is both cold and hot items and coffee with a few waiters to pour coffee. The Pera Palace Hotel </w:t>
+      </w:r>
+      <w:r>
+        <w:rPr>
+          <w:i/>
+        </w:rPr>
+        <w:t xml:space="preserve">name is on some of the china. The </w:t>
+      </w:r>
+      <w:r>
+        <w:rPr>
+          <w:i/>
+        </w:rPr>
+        <w:t>waiters are staffed from the hotel.</w:t>
+      </w:r>
+    </w:p>
+    <w:p>
+      <w:pPr>
+        <w:rPr>
+          <w:i/>
+        </w:rPr>
+      </w:pPr>
+      <w:r>
+        <w:rPr>
+          <w:i/>
+        </w:rPr>
+        <w:t>A few blank canvases are places around the room on tripods with some brushes near each on a small table and some water to clean the brushes. Watercolors tonight you guess. A few guests and friends of the artists enter and have coffee and some food.</w:t>
+      </w:r>
+      <w:r>
+        <w:rPr>
+          <w:i/>
+        </w:rPr>
+        <w:t xml:space="preserve"> A tall man, thin, dressed in white paint stained overcoat with a fussy mustache and intense black eyes enters the room with a small tray fill of bottles. Dom has arrived.</w:t>
+      </w:r>
+    </w:p>
+    <w:p>
+      <w:pPr>
+        <w:rPr>
+          <w:i/>
+        </w:rPr>
+      </w:pPr>
     </w:p>
     <w:p>
       <w:pPr>
@@ -7599,7 +7696,7 @@
         <w:rFonts w:ascii="Cracked" w:hAnsi="Cracked"/>
         <w:noProof/>
       </w:rPr>
-      <w:t>1</w:t>
+      <w:t>25</w:t>
     </w:r>
     <w:r>
       <w:rPr>
@@ -8300,6 +8397,22 @@
       </w:r>
       <w:r>
         <w:t xml:space="preserve"> would work!</w:t>
+      </w:r>
+    </w:p>
+  </w:footnote>
+  <w:footnote w:id="27">
+    <w:p>
+      <w:pPr>
+        <w:pStyle w:val="FootnoteText"/>
+      </w:pPr>
+      <w:r>
+        <w:rPr>
+          <w:rStyle w:val="FootnoteReference"/>
+        </w:rPr>
+        <w:footnoteRef/>
+      </w:r>
+      <w:r>
+        <w:t xml:space="preserve"> There are a few carpet sellers in the Grand Bazaar that the author has visited. They always have a nice room and a bit dark. Often they offer apple tea. No specific seller is used here.</w:t>
       </w:r>
     </w:p>
   </w:footnote>

</xml_diff>

<commit_message>
Just getting new dates in it
</commit_message>
<xml_diff>
--- a/Istanbul Discovery.docx
+++ b/Istanbul Discovery.docx
@@ -103,7 +103,7 @@
       <w:bookmarkStart w:id="0" w:name="_Toc227556032"/>
       <w:bookmarkStart w:id="1" w:name="_Toc297324624"/>
       <w:bookmarkStart w:id="2" w:name="_Toc298868501"/>
-      <w:bookmarkStart w:id="3" w:name="_Toc309796838"/>
+      <w:bookmarkStart w:id="3" w:name="_Toc318827630"/>
       <w:r>
         <w:t>Forward</w:t>
       </w:r>
@@ -119,22 +119,45 @@
     </w:p>
     <w:p>
       <w:r>
+        <w:t>This time the year is a</w:t>
+      </w:r>
+      <w:r>
+        <w:t>bout 1926</w:t>
+      </w:r>
+      <w:r>
+        <w:t xml:space="preserve"> and the setting is one of my favorite places: Istanbul. I have decided to have a problem with one of the most terrifying creatures I have read about in H.P. Lovecraft’s writing: The Colour Out of Space</w:t>
+      </w:r>
+      <w:r>
+        <w:rPr>
+          <w:rStyle w:val="FootnoteReference"/>
+        </w:rPr>
+        <w:footnoteReference w:id="-1"/>
+      </w:r>
+      <w:r>
+        <w:t>.</w:t>
+      </w:r>
+      <w:r>
+        <w:t xml:space="preserve"> </w:t>
+      </w:r>
+    </w:p>
+    <w:p>
+      <w:r>
         <w:rPr>
           <w:noProof/>
         </w:rPr>
         <w:drawing>
-          <wp:anchor distT="0" distB="0" distL="114300" distR="114300" simplePos="0" relativeHeight="251658240" behindDoc="0" locked="0" layoutInCell="1" allowOverlap="1">
+          <wp:anchor distT="0" distB="0" distL="114300" distR="114300" simplePos="0" relativeHeight="251661312" behindDoc="0" locked="0" layoutInCell="1" allowOverlap="1">
             <wp:simplePos x="0" y="0"/>
             <wp:positionH relativeFrom="column">
-              <wp:posOffset>4623435</wp:posOffset>
+              <wp:posOffset>3937635</wp:posOffset>
             </wp:positionH>
             <wp:positionV relativeFrom="paragraph">
-              <wp:posOffset>524510</wp:posOffset>
+              <wp:posOffset>384810</wp:posOffset>
             </wp:positionV>
             <wp:extent cx="1397000" cy="930910"/>
             <wp:effectExtent l="25400" t="0" r="0" b="0"/>
             <wp:wrapSquare wrapText="bothSides"/>
-            <wp:docPr id="1" name=""/>
+            <wp:docPr id="2" name=""/>
             <wp:cNvGraphicFramePr>
               <a:graphicFrameLocks xmlns:a="http://schemas.openxmlformats.org/drawingml/2006/main" noChangeAspect="1"/>
             </wp:cNvGraphicFramePr>
@@ -148,7 +171,7 @@
                     </pic:cNvPicPr>
                   </pic:nvPicPr>
                   <pic:blipFill>
-                    <a:blip r:embed="rId6"/>
+                    <a:blip r:embed="rId7"/>
                     <a:srcRect/>
                     <a:stretch>
                       <a:fillRect/>
@@ -177,135 +200,59 @@
         </w:drawing>
       </w:r>
       <w:r>
-        <w:t>This time the year is a</w:t>
-      </w:r>
-      <w:r>
-        <w:t>bout 1926</w:t>
-      </w:r>
-      <w:r>
-        <w:t xml:space="preserve"> and the setting is one of my favorite places: Istanbul. I have decided to have a problem with one of the most terrifying creatures I have read about in H.P. Lovecraft’s writing: The Colour Out of Space</w:t>
-      </w:r>
-      <w:r>
-        <w:rPr>
-          <w:rStyle w:val="FootnoteReference"/>
-        </w:rPr>
-        <w:footnoteReference w:id="-1"/>
-      </w:r>
-      <w:r>
-        <w:t>.</w:t>
+        <w:t>No story has scared me more than this one. The publication data is close to my time line for the adventure and the creatures are one of the most deadly in the rules. Sounds just perfect!</w:t>
+      </w:r>
+    </w:p>
+    <w:p>
+      <w:r>
+        <w:t>I was able to purchase an old copy of a travel guide from 1925 with a nice section on “Constantinople.” This allows for some more correct details for the adventure.</w:t>
+      </w:r>
+    </w:p>
+    <w:p>
+      <w:r>
+        <w:t>Michael R Wild</w:t>
+      </w:r>
+    </w:p>
+    <w:p>
+      <w:r>
+        <w:t>2</w:t>
+      </w:r>
+      <w:r>
+        <w:t>2</w:t>
       </w:r>
       <w:r>
         <w:t xml:space="preserve"> </w:t>
       </w:r>
-    </w:p>
-    <w:p>
-      <w:r>
-        <w:rPr>
-          <w:noProof/>
-        </w:rPr>
-        <w:drawing>
-          <wp:anchor distT="0" distB="0" distL="114300" distR="114300" simplePos="0" relativeHeight="251661312" behindDoc="0" locked="0" layoutInCell="1" allowOverlap="1">
-            <wp:simplePos x="0" y="0"/>
-            <wp:positionH relativeFrom="column">
-              <wp:posOffset>3937635</wp:posOffset>
-            </wp:positionH>
-            <wp:positionV relativeFrom="paragraph">
-              <wp:posOffset>384810</wp:posOffset>
-            </wp:positionV>
-            <wp:extent cx="1397000" cy="930910"/>
-            <wp:effectExtent l="25400" t="0" r="0" b="0"/>
-            <wp:wrapSquare wrapText="bothSides"/>
-            <wp:docPr id="2" name=""/>
-            <wp:cNvGraphicFramePr>
-              <a:graphicFrameLocks xmlns:a="http://schemas.openxmlformats.org/drawingml/2006/main" noChangeAspect="1"/>
-            </wp:cNvGraphicFramePr>
-            <a:graphic xmlns:a="http://schemas.openxmlformats.org/drawingml/2006/main">
-              <a:graphicData uri="http://schemas.openxmlformats.org/drawingml/2006/picture">
-                <pic:pic xmlns:pic="http://schemas.openxmlformats.org/drawingml/2006/picture">
-                  <pic:nvPicPr>
-                    <pic:cNvPr id="0" name="Picture 1"/>
-                    <pic:cNvPicPr>
-                      <a:picLocks noChangeAspect="1" noChangeArrowheads="1"/>
-                    </pic:cNvPicPr>
-                  </pic:nvPicPr>
-                  <pic:blipFill>
-                    <a:blip r:embed="rId6"/>
-                    <a:srcRect/>
-                    <a:stretch>
-                      <a:fillRect/>
-                    </a:stretch>
-                  </pic:blipFill>
-                  <pic:spPr bwMode="auto">
-                    <a:xfrm>
-                      <a:off x="0" y="0"/>
-                      <a:ext cx="1397000" cy="930910"/>
-                    </a:xfrm>
-                    <a:prstGeom prst="rect">
-                      <a:avLst/>
-                    </a:prstGeom>
-                    <a:noFill/>
-                    <a:ln w="9525">
-                      <a:noFill/>
-                      <a:miter lim="800000"/>
-                      <a:headEnd/>
-                      <a:tailEnd/>
-                    </a:ln>
-                  </pic:spPr>
-                </pic:pic>
-              </a:graphicData>
-            </a:graphic>
-          </wp:anchor>
-        </w:drawing>
-      </w:r>
-      <w:r>
-        <w:t>No story has scared me more than this one. The publication data is close to my time line for the adventure and the creatures are one of the most deadly in the rules. Sounds just perfect!</w:t>
-      </w:r>
-    </w:p>
-    <w:p>
-      <w:r>
-        <w:t>I was able to purchase an old copy of a travel guide from 1925 with a nice section on “Constantinople.” This allows for some more correct details for the adventure.</w:t>
-      </w:r>
-    </w:p>
-    <w:p>
-      <w:r>
-        <w:t>Michael R Wild</w:t>
-      </w:r>
-    </w:p>
-    <w:p>
-      <w:r>
-        <w:t>2</w:t>
-      </w:r>
-      <w:r>
-        <w:t>2</w:t>
+      <w:r>
+        <w:t>June</w:t>
+      </w:r>
+      <w:r>
+        <w:t xml:space="preserve"> 2015</w:t>
+      </w:r>
+      <w:r>
+        <w:t xml:space="preserve">, </w:t>
+      </w:r>
+      <w:r>
+        <w:t>“Summer solstice</w:t>
+      </w:r>
+      <w:r>
+        <w:t xml:space="preserve">,” </w:t>
+      </w:r>
+      <w:r>
+        <w:t>Aloha, Oregon</w:t>
       </w:r>
       <w:r>
         <w:t xml:space="preserve"> </w:t>
       </w:r>
-      <w:r>
-        <w:t>June</w:t>
-      </w:r>
-      <w:r>
-        <w:t xml:space="preserve"> 2015</w:t>
-      </w:r>
-      <w:r>
-        <w:t xml:space="preserve">, </w:t>
-      </w:r>
-      <w:r>
-        <w:t>“Summer solstice</w:t>
-      </w:r>
-      <w:r>
-        <w:t xml:space="preserve">,” </w:t>
-      </w:r>
-      <w:r>
-        <w:t>Aloha, Oregon</w:t>
-      </w:r>
-      <w:r>
-        <w:t xml:space="preserve"> </w:t>
-      </w:r>
     </w:p>
     <w:p>
       <w:r>
         <w:t>Revised again in Winter 2015.</w:t>
+      </w:r>
+    </w:p>
+    <w:p>
+      <w:r>
+        <w:t>Revised also in Spring 2016.</w:t>
       </w:r>
     </w:p>
     <w:p>
@@ -344,7 +291,7 @@
       </w:pPr>
       <w:bookmarkStart w:id="4" w:name="_Toc297324625"/>
       <w:bookmarkStart w:id="5" w:name="_Toc298868502"/>
-      <w:bookmarkStart w:id="6" w:name="_Toc309796839"/>
+      <w:bookmarkStart w:id="6" w:name="_Toc318827631"/>
       <w:r>
         <w:t>Introduction</w:t>
       </w:r>
@@ -381,7 +328,7 @@
       </w:pPr>
       <w:bookmarkStart w:id="7" w:name="_Toc297324626"/>
       <w:bookmarkStart w:id="8" w:name="_Toc298868503"/>
-      <w:bookmarkStart w:id="9" w:name="_Toc309796840"/>
+      <w:bookmarkStart w:id="9" w:name="_Toc318827632"/>
       <w:r>
         <w:t>The Story</w:t>
       </w:r>
@@ -403,7 +350,10 @@
         <w:t>for protection</w:t>
       </w:r>
       <w:r>
-        <w:t>—The people if Istanbul—and hang-on to other silly if not ancient superstitions</w:t>
+        <w:t>—the people o</w:t>
+      </w:r>
+      <w:r>
+        <w:t>f Istanbul—and hang-on to other silly if not ancient superstitions</w:t>
       </w:r>
       <w:r>
         <w:t>.</w:t>
@@ -542,7 +492,7 @@
       </w:pPr>
       <w:bookmarkStart w:id="10" w:name="_Toc297324627"/>
       <w:bookmarkStart w:id="11" w:name="_Toc298868504"/>
-      <w:bookmarkStart w:id="12" w:name="_Toc309796841"/>
+      <w:bookmarkStart w:id="12" w:name="_Toc318827633"/>
       <w:r>
         <w:t>History Lessons</w:t>
       </w:r>
@@ -1456,7 +1406,7 @@
       </w:pPr>
       <w:bookmarkStart w:id="13" w:name="_Toc297324628"/>
       <w:bookmarkStart w:id="14" w:name="_Toc298868505"/>
-      <w:bookmarkStart w:id="15" w:name="_Toc309796842"/>
+      <w:bookmarkStart w:id="15" w:name="_Toc318827634"/>
       <w:r>
         <w:t>The City of the 1920s</w:t>
       </w:r>
@@ -2127,7 +2077,7 @@
       </w:pPr>
       <w:bookmarkStart w:id="16" w:name="_Toc297324629"/>
       <w:bookmarkStart w:id="17" w:name="_Toc298868506"/>
-      <w:bookmarkStart w:id="18" w:name="_Toc309796843"/>
+      <w:bookmarkStart w:id="18" w:name="_Toc318827635"/>
       <w:r>
         <w:t>Sight Seeing</w:t>
       </w:r>
@@ -2762,143 +2712,143 @@
         <w:pStyle w:val="Heading2"/>
       </w:pPr>
       <w:bookmarkStart w:id="19" w:name="_Toc298868507"/>
-      <w:bookmarkStart w:id="20" w:name="_Toc309796844"/>
-      <w:bookmarkStart w:id="21" w:name="_Toc265069327"/>
-      <w:bookmarkStart w:id="22" w:name="_Toc297324630"/>
+      <w:bookmarkStart w:id="20" w:name="_Toc265069327"/>
+      <w:bookmarkStart w:id="21" w:name="_Toc297324630"/>
+      <w:bookmarkStart w:id="22" w:name="_Toc318827636"/>
       <w:r>
         <w:t>Game Mechanic</w:t>
       </w:r>
       <w:bookmarkEnd w:id="19"/>
+      <w:bookmarkEnd w:id="22"/>
+    </w:p>
+    <w:p>
+      <w:r>
+        <w:t xml:space="preserve">The </w:t>
+      </w:r>
+      <w:r>
+        <w:rPr>
+          <w:b/>
+        </w:rPr>
+        <w:t>cost of items</w:t>
+      </w:r>
+      <w:r>
+        <w:t xml:space="preserve"> and the use of various currencies while a bother for tourists should not distract from the game. Just assume that with the cost is about the same with the investigators getting some items cheaper and others more expensive. The 3-5% currency exchange fee will make any good deals be less attractive. Exotic items, military items, guns and the like will be very expensive and hard to find.</w:t>
+      </w:r>
+    </w:p>
+    <w:p>
+      <w:r>
+        <w:rPr>
+          <w:b/>
+        </w:rPr>
+        <w:t>Making skill checks</w:t>
+      </w:r>
+      <w:r>
+        <w:t xml:space="preserve"> could disadvantage die in Istanbul. Trying to use library skills in a Turkish library will require a disadvantage die. Charm and fast talk skills are at a disadvantage in the streets of Istanbul, in general. Trying to fit in and become more “hip” to the culture can reduce the cost of failures. A failure becomes, “That is an insult here in Turkey, but I see you are trying to be helpful and that was just a mistake—you are forgiven but I must take my leave,” instead of “You have insulted me and my family—I will contact the high officials and have you expelled or at least fined for your insolence, good day!” which could have consequences.</w:t>
+      </w:r>
+    </w:p>
+    <w:p>
+      <w:r>
+        <w:t xml:space="preserve">The Keeper should ask the players how their </w:t>
+      </w:r>
+      <w:r>
+        <w:rPr>
+          <w:b/>
+        </w:rPr>
+        <w:t>characters adapt or don’t adapt</w:t>
+      </w:r>
+      <w:r>
+        <w:t xml:space="preserve"> to a Muslim county and to the Turkish culture. It would be good to ask them how they are dressed and how much local currency they carry and what breakdown. Not having the right currency could cause a disadvantage die.</w:t>
+      </w:r>
+    </w:p>
+    <w:p>
+      <w:r>
+        <w:rPr>
+          <w:b/>
+        </w:rPr>
+        <w:t>Hotels have safes</w:t>
+      </w:r>
+      <w:r>
+        <w:t xml:space="preserve"> for large amounts of cash and valuables. Generally the space is limited in the safe for guests to add a few valuables to the safe. A luck roll should be made to determine if something goes wrong—a critical failure means some form of </w:t>
+      </w:r>
+      <w:r>
+        <w:t>shenanigans</w:t>
+      </w:r>
+      <w:r>
+        <w:t xml:space="preserve"> will happen (giving the Keeper a whole new story line). A regular failure means that there is no space or the hotel staff is unwilling to take the risk of accepting the items, “We had a scare last week with a countess who thought she put her jewels with us, quite mad, and we a bad time of it until the maid found the sparkles under a pillow—No sir we will not accept any more risk.” Guests should bring their own well-made trunks and possibly even a safe (Remember the safe in the movie </w:t>
+      </w:r>
+      <w:r>
+        <w:rPr>
+          <w:i/>
+        </w:rPr>
+        <w:t>Titanic</w:t>
+      </w:r>
+      <w:r>
+        <w:t xml:space="preserve">). </w:t>
+      </w:r>
+    </w:p>
+    <w:p>
+      <w:pPr>
+        <w:pStyle w:val="Heading1"/>
+      </w:pPr>
+      <w:bookmarkStart w:id="23" w:name="_Toc318827637"/>
+      <w:r>
+        <w:t>The Scenes</w:t>
+      </w:r>
       <w:bookmarkEnd w:id="20"/>
-    </w:p>
-    <w:p>
-      <w:r>
-        <w:t xml:space="preserve">The </w:t>
-      </w:r>
-      <w:r>
-        <w:rPr>
-          <w:b/>
-        </w:rPr>
-        <w:t>cost of items</w:t>
-      </w:r>
-      <w:r>
-        <w:t xml:space="preserve"> and the use of various currencies while a bother for tourists should not distract from the game. Just assume that with the cost is about the same with the investigators getting some items cheaper and others more expensive. The 3-5% currency exchange fee will make any good deals be less attractive. Exotic items, military items, guns and the like will be very expensive and hard to find.</w:t>
-      </w:r>
-    </w:p>
-    <w:p>
-      <w:r>
-        <w:rPr>
-          <w:b/>
-        </w:rPr>
-        <w:t>Making skill checks</w:t>
-      </w:r>
-      <w:r>
-        <w:t xml:space="preserve"> could disadvantage die in Istanbul. Trying to use library skills in a Turkish library will require a disadvantage die. Charm and fast talk skills are at a disadvantage in the streets of Istanbul, in general. Trying to fit in and become more “hip” to the culture can reduce the cost of failures. A failure becomes, “That is an insult here in Turkey, but I see you are trying to be helpful and that was just a mistake—you are forgiven but I must take my leave,” instead of “You have insulted me and my family—I will contact the high officials and have you expelled or at least fined for your insolence, good day!” which could have consequences.</w:t>
-      </w:r>
-    </w:p>
-    <w:p>
-      <w:r>
-        <w:t xml:space="preserve">The Keeper should ask the players how their </w:t>
-      </w:r>
-      <w:r>
-        <w:rPr>
-          <w:b/>
-        </w:rPr>
-        <w:t>characters adapt or don’t adapt</w:t>
-      </w:r>
-      <w:r>
-        <w:t xml:space="preserve"> to a Muslim county and to the Turkish culture. It would be good to ask them how they are dressed and how much local currency they carry and what breakdown. Not having the right currency could cause a disadvantage die.</w:t>
-      </w:r>
-    </w:p>
-    <w:p>
-      <w:r>
-        <w:rPr>
-          <w:b/>
-        </w:rPr>
-        <w:t>Hotels have safes</w:t>
-      </w:r>
-      <w:r>
-        <w:t xml:space="preserve"> for large amounts of cash and valuables. Generally the space is limited in the safe for guests to add a few valuables to the safe. A luck roll should be made to determine if something goes wrong—a critical failure means some form of </w:t>
-      </w:r>
-      <w:r>
-        <w:t>shenanigans</w:t>
-      </w:r>
-      <w:r>
-        <w:t xml:space="preserve"> will happen (giving the Keeper a whole new story line). A regular failure means that there is no space or the hotel staff is unwilling to take the risk of accepting the items, “We had a scare last week with a countess who thought she put her jewels with us, quite mad, and we a bad time of it until the maid found the sparkles under a pillow—No sir we will not accept any more risk.” Guests should bring their own well-made trunks and possibly even a safe (Remember the safe in the movie </w:t>
-      </w:r>
-      <w:r>
-        <w:rPr>
-          <w:i/>
-        </w:rPr>
-        <w:t>Titanic</w:t>
-      </w:r>
-      <w:r>
-        <w:t xml:space="preserve">). </w:t>
+      <w:bookmarkEnd w:id="21"/>
+      <w:bookmarkEnd w:id="23"/>
+    </w:p>
+    <w:p>
+      <w:r>
+        <w:t>The text is split into four sections. The first, “The Book,” should happen well first as it introduces the setting. In each of these sections</w:t>
+      </w:r>
+      <w:r>
+        <w:t xml:space="preserve"> are the scenes to use with the players. Each </w:t>
+      </w:r>
+      <w:r>
+        <w:t xml:space="preserve">scene </w:t>
+      </w:r>
+      <w:r>
+        <w:t>contains a short description, some text to read or paraphrase, and elements to play through the scene. All creatures are supplied with skills so the Keeper can know what to value to use. The author feels that a base set of skills should always be supplied to enable better play.</w:t>
       </w:r>
     </w:p>
     <w:p>
       <w:pPr>
         <w:pStyle w:val="Heading1"/>
       </w:pPr>
-      <w:bookmarkStart w:id="23" w:name="_Toc309796845"/>
-      <w:r>
-        <w:t>The Scenes</w:t>
-      </w:r>
-      <w:bookmarkEnd w:id="21"/>
-      <w:bookmarkEnd w:id="22"/>
-      <w:bookmarkEnd w:id="23"/>
-    </w:p>
-    <w:p>
-      <w:r>
-        <w:t>The text is split into four sections. The first, “The Book,” should happen well first as it introduces the setting. In each of these sections</w:t>
-      </w:r>
-      <w:r>
-        <w:t xml:space="preserve"> are the scenes to use with the players. Each </w:t>
-      </w:r>
-      <w:r>
-        <w:t xml:space="preserve">scene </w:t>
-      </w:r>
-      <w:r>
-        <w:t>contains a short description, some text to read or paraphrase, and elements to play through the scene. All creatures are supplied with skills so the Keeper can know what to value to use. The author feels that a base set of skills should always be supplied to enable better play.</w:t>
-      </w:r>
-    </w:p>
-    <w:p>
-      <w:pPr>
-        <w:pStyle w:val="Heading1"/>
-      </w:pPr>
-      <w:bookmarkStart w:id="24" w:name="_Toc309796846"/>
-      <w:bookmarkStart w:id="25" w:name="_Toc265069328"/>
-      <w:bookmarkStart w:id="26" w:name="_Toc297324631"/>
+      <w:bookmarkStart w:id="24" w:name="_Toc265069328"/>
+      <w:bookmarkStart w:id="25" w:name="_Toc297324631"/>
+      <w:bookmarkStart w:id="26" w:name="_Toc318827638"/>
       <w:r>
         <w:t>The Book</w:t>
       </w:r>
+      <w:bookmarkEnd w:id="26"/>
+    </w:p>
+    <w:p>
+      <w:r>
+        <w:t xml:space="preserve">These scenes all involve first meeting the guide Mustafa and learning about the book. Mustafa wants to first determine if the book is real and also if it is dangerous. Mustafa is here to protect the peace and the foreigners. Aboo is a crook and disgraced minor official who used the last of his influence to purchase a shop, at a much-reduced price, and set himself up as a bookseller. Aboo is friendly and knows that as long as he is useful as consulting political advisor and just sells books that are obscure and out of favor and his customers are folks outside of Turkey, he will be fine. Aboo has received the book from </w:t>
+      </w:r>
+      <w:r>
+        <w:t>Heinrich Strasser</w:t>
+      </w:r>
+      <w:r>
+        <w:t xml:space="preserve"> a local printer. Heinrich is an evil man who has stolen and killed for his collection of torn pages and fragments of many eldritch books and writings. While Aboo is just a poor corrupt disgraced former official trying to make a living in the newly minted Turkey Republic, Heinrich is insane. Heinrich is trying to raise money to make the correct bribes to turn him from Turk to German and return to the Fatherland. He denies that he was born in Pera and is the son of a German Embassy staffer and a maid. He is a villain but obscure. The players may decided to leave him in place and use him as an ally or stop him to protect the world from his evil plans.</w:t>
+      </w:r>
+    </w:p>
+    <w:p>
+      <w:pPr>
+        <w:pStyle w:val="Heading2"/>
+      </w:pPr>
+      <w:bookmarkStart w:id="27" w:name="_Toc298868510"/>
+      <w:bookmarkStart w:id="28" w:name="_Toc318827639"/>
+      <w:r>
+        <w:t xml:space="preserve">Scene 00: </w:t>
+      </w:r>
       <w:bookmarkEnd w:id="24"/>
-    </w:p>
-    <w:p>
-      <w:r>
-        <w:t xml:space="preserve">These scenes all involve first meeting the guide Mustafa and learning about the book. Mustafa wants to first determine if the book is real and also if it is dangerous. Mustafa is here to protect the peace and the foreigners. Aboo is a crook and disgraced minor official who used the last of his influence to purchase a shop, at a much-reduced price, and set himself up as a bookseller. Aboo is friendly and knows that as long as he is useful as consulting political advisor and just sells books that are obscure and out of favor and his customers are folks outside of Turkey, he will be fine. Aboo has received the book from </w:t>
-      </w:r>
-      <w:r>
-        <w:t>Heinrich Strasser</w:t>
-      </w:r>
-      <w:r>
-        <w:t xml:space="preserve"> a local printer. Heinrich is an evil man who has stolen and killed for his collection of torn pages and fragments of many eldritch books and writings. While Aboo is just a poor corrupt disgraced former official trying to make a living in the newly minted Turkey Republic, Heinrich is insane. Heinrich is trying to raise money to make the correct bribes to turn him from Turk to German and return to the Fatherland. He denies that he was born in Pera and is the son of a German Embassy staffer and a maid. He is a villain but obscure. The players may decided to leave him in place and use him as an ally or stop him to protect the world from his evil plans.</w:t>
-      </w:r>
-    </w:p>
-    <w:p>
-      <w:pPr>
-        <w:pStyle w:val="Heading2"/>
-      </w:pPr>
-      <w:bookmarkStart w:id="27" w:name="_Toc298868510"/>
-      <w:bookmarkStart w:id="28" w:name="_Toc309796847"/>
-      <w:r>
-        <w:t xml:space="preserve">Scene 00: </w:t>
+      <w:r>
+        <w:t>Reaching Istanbul</w:t>
       </w:r>
       <w:bookmarkEnd w:id="25"/>
-      <w:r>
-        <w:t>Reaching Istanbul</w:t>
-      </w:r>
-      <w:bookmarkEnd w:id="26"/>
       <w:bookmarkEnd w:id="27"/>
       <w:bookmarkEnd w:id="28"/>
     </w:p>
@@ -3049,7 +2999,7 @@
       </w:pPr>
       <w:bookmarkStart w:id="29" w:name="_Toc297324632"/>
       <w:bookmarkStart w:id="30" w:name="_Toc298868511"/>
-      <w:bookmarkStart w:id="31" w:name="_Toc309796848"/>
+      <w:bookmarkStart w:id="31" w:name="_Toc318827640"/>
       <w:r>
         <w:t>Scene 01: Mustafa</w:t>
       </w:r>
@@ -3175,7 +3125,7 @@
       <w:pPr>
         <w:pStyle w:val="Heading2"/>
       </w:pPr>
-      <w:bookmarkStart w:id="32" w:name="_Toc309796849"/>
+      <w:bookmarkStart w:id="32" w:name="_Toc318827641"/>
       <w:r>
         <w:t>Scene 03: Osman Limited, the private face</w:t>
       </w:r>
@@ -3545,7 +3495,7 @@
       <w:pPr>
         <w:pStyle w:val="Heading2"/>
       </w:pPr>
-      <w:bookmarkStart w:id="33" w:name="_Toc309796850"/>
+      <w:bookmarkStart w:id="33" w:name="_Toc318827642"/>
       <w:r>
         <w:t>Scene 02: The Old City Book Seller</w:t>
       </w:r>
@@ -3822,7 +3772,7 @@
       <w:pPr>
         <w:pStyle w:val="Heading2"/>
       </w:pPr>
-      <w:bookmarkStart w:id="34" w:name="_Toc309796851"/>
+      <w:bookmarkStart w:id="34" w:name="_Toc318827643"/>
       <w:r>
         <w:t>Scene 03: The Forger Appears</w:t>
       </w:r>
@@ -3845,7 +3795,7 @@
       <w:pPr>
         <w:pStyle w:val="Heading2"/>
       </w:pPr>
-      <w:bookmarkStart w:id="35" w:name="_Toc309796852"/>
+      <w:bookmarkStart w:id="35" w:name="_Toc318827644"/>
       <w:r>
         <w:t>Scene 04: Deutschland Press</w:t>
       </w:r>
@@ -4107,7 +4057,7 @@
       <w:pPr>
         <w:pStyle w:val="Heading3"/>
       </w:pPr>
-      <w:bookmarkStart w:id="36" w:name="_Toc309796853"/>
+      <w:bookmarkStart w:id="36" w:name="_Toc318827645"/>
       <w:r>
         <w:t>Books in Safe</w:t>
       </w:r>
@@ -4415,7 +4365,7 @@
       <w:pPr>
         <w:pStyle w:val="Heading2"/>
       </w:pPr>
-      <w:bookmarkStart w:id="37" w:name="_Toc309796854"/>
+      <w:bookmarkStart w:id="37" w:name="_Toc318827646"/>
       <w:r>
         <w:t>Scene 05: The Lost Library</w:t>
       </w:r>
@@ -4859,7 +4809,7 @@
       <w:pPr>
         <w:pStyle w:val="Heading2"/>
       </w:pPr>
-      <w:bookmarkStart w:id="38" w:name="_Toc309796855"/>
+      <w:bookmarkStart w:id="38" w:name="_Toc318827647"/>
       <w:r>
         <w:t>Scene 06: Conclusion</w:t>
       </w:r>
@@ -4909,7 +4859,7 @@
       <w:pPr>
         <w:pStyle w:val="Heading1"/>
       </w:pPr>
-      <w:bookmarkStart w:id="39" w:name="_Toc309796856"/>
+      <w:bookmarkStart w:id="39" w:name="_Toc318827648"/>
       <w:r>
         <w:t>The Colour</w:t>
       </w:r>
@@ -4964,7 +4914,7 @@
       <w:pPr>
         <w:pStyle w:val="Heading2"/>
       </w:pPr>
-      <w:bookmarkStart w:id="40" w:name="_Toc309796857"/>
+      <w:bookmarkStart w:id="40" w:name="_Toc318827649"/>
       <w:r>
         <w:t>Scene 01: Mustafa Request</w:t>
       </w:r>
@@ -5079,7 +5029,7 @@
       <w:pPr>
         <w:pStyle w:val="Heading2"/>
       </w:pPr>
-      <w:bookmarkStart w:id="41" w:name="_Toc309796858"/>
+      <w:bookmarkStart w:id="41" w:name="_Toc318827650"/>
       <w:r>
         <w:t>Scene 02: The Night Lights</w:t>
       </w:r>
@@ -5413,7 +5363,7 @@
       <w:pPr>
         <w:pStyle w:val="Heading2"/>
       </w:pPr>
-      <w:bookmarkStart w:id="42" w:name="_Toc309796859"/>
+      <w:bookmarkStart w:id="42" w:name="_Toc318827651"/>
       <w:r>
         <w:t>Scene 03: The Mad Artisan’s Studio</w:t>
       </w:r>
@@ -5617,7 +5567,7 @@
       <w:pPr>
         <w:pStyle w:val="Heading2"/>
       </w:pPr>
-      <w:bookmarkStart w:id="43" w:name="_Toc309796860"/>
+      <w:bookmarkStart w:id="43" w:name="_Toc318827652"/>
       <w:r>
         <w:t>Scene 04: Colour</w:t>
       </w:r>
@@ -5825,7 +5775,7 @@
       <w:pPr>
         <w:pStyle w:val="Heading2"/>
       </w:pPr>
-      <w:bookmarkStart w:id="44" w:name="_Toc309796861"/>
+      <w:bookmarkStart w:id="44" w:name="_Toc318827653"/>
       <w:r>
         <w:t>Scene 05: Conclusion</w:t>
       </w:r>
@@ -5850,7 +5800,7 @@
       <w:pPr>
         <w:pStyle w:val="Heading2"/>
       </w:pPr>
-      <w:bookmarkStart w:id="45" w:name="_Toc309796862"/>
+      <w:bookmarkStart w:id="45" w:name="_Toc318827654"/>
       <w:r>
         <w:t>Timeless Box</w:t>
       </w:r>
@@ -5888,7 +5838,7 @@
       <w:pPr>
         <w:pStyle w:val="Heading1"/>
       </w:pPr>
-      <w:bookmarkStart w:id="46" w:name="_Toc309796863"/>
+      <w:bookmarkStart w:id="46" w:name="_Toc318827655"/>
       <w:r>
         <w:t>The Treasure Finders</w:t>
       </w:r>
@@ -5903,7 +5853,7 @@
       <w:pPr>
         <w:pStyle w:val="Heading2"/>
       </w:pPr>
-      <w:bookmarkStart w:id="47" w:name="_Toc309796864"/>
+      <w:bookmarkStart w:id="47" w:name="_Toc318827656"/>
       <w:r>
         <w:t>Scene 01: More Tea</w:t>
       </w:r>
@@ -5949,7 +5899,7 @@
       <w:pPr>
         <w:pStyle w:val="Heading2"/>
       </w:pPr>
-      <w:bookmarkStart w:id="48" w:name="_Toc309796865"/>
+      <w:bookmarkStart w:id="48" w:name="_Toc318827657"/>
       <w:r>
         <w:t>Scene 02: Osman Limited, the public face</w:t>
       </w:r>
@@ -6166,7 +6116,7 @@
       <w:pPr>
         <w:pStyle w:val="Heading2"/>
       </w:pPr>
-      <w:bookmarkStart w:id="51" w:name="_Toc309796866"/>
+      <w:bookmarkStart w:id="51" w:name="_Toc318827658"/>
       <w:r>
         <w:t>Scene 03: Osman Limited, the private face</w:t>
       </w:r>
@@ -6311,7 +6261,7 @@
       <w:r>
         <w:br w:type="page"/>
       </w:r>
-      <w:bookmarkStart w:id="52" w:name="_Toc309796867"/>
+      <w:bookmarkStart w:id="52" w:name="_Toc318827659"/>
       <w:r>
         <w:t>Handouts</w:t>
       </w:r>
@@ -6323,7 +6273,7 @@
       <w:pPr>
         <w:pStyle w:val="Heading2"/>
       </w:pPr>
-      <w:bookmarkStart w:id="53" w:name="_Toc309796868"/>
+      <w:bookmarkStart w:id="53" w:name="_Toc318827660"/>
       <w:r>
         <w:t>Mustafa’s Letter</w:t>
       </w:r>
@@ -6680,7 +6630,7 @@
         <w:rPr>
           <w:noProof/>
         </w:rPr>
-        <w:instrText xml:space="preserve"> PAGEREF _Toc309796838 \h </w:instrText>
+        <w:instrText xml:space="preserve"> PAGEREF _Toc318827630 \h </w:instrText>
       </w:r>
       <w:r>
         <w:rPr>
@@ -6743,7 +6693,7 @@
         <w:rPr>
           <w:noProof/>
         </w:rPr>
-        <w:instrText xml:space="preserve"> PAGEREF _Toc309796839 \h </w:instrText>
+        <w:instrText xml:space="preserve"> PAGEREF _Toc318827631 \h </w:instrText>
       </w:r>
       <w:r>
         <w:rPr>
@@ -6806,7 +6756,7 @@
         <w:rPr>
           <w:noProof/>
         </w:rPr>
-        <w:instrText xml:space="preserve"> PAGEREF _Toc309796840 \h </w:instrText>
+        <w:instrText xml:space="preserve"> PAGEREF _Toc318827632 \h </w:instrText>
       </w:r>
       <w:r>
         <w:rPr>
@@ -6868,7 +6818,7 @@
         <w:rPr>
           <w:noProof/>
         </w:rPr>
-        <w:instrText xml:space="preserve"> PAGEREF _Toc309796841 \h </w:instrText>
+        <w:instrText xml:space="preserve"> PAGEREF _Toc318827633 \h </w:instrText>
       </w:r>
       <w:r>
         <w:rPr>
@@ -6930,7 +6880,7 @@
         <w:rPr>
           <w:noProof/>
         </w:rPr>
-        <w:instrText xml:space="preserve"> PAGEREF _Toc309796842 \h </w:instrText>
+        <w:instrText xml:space="preserve"> PAGEREF _Toc318827634 \h </w:instrText>
       </w:r>
       <w:r>
         <w:rPr>
@@ -6992,7 +6942,7 @@
         <w:rPr>
           <w:noProof/>
         </w:rPr>
-        <w:instrText xml:space="preserve"> PAGEREF _Toc309796843 \h </w:instrText>
+        <w:instrText xml:space="preserve"> PAGEREF _Toc318827635 \h </w:instrText>
       </w:r>
       <w:r>
         <w:rPr>
@@ -7054,7 +7004,7 @@
         <w:rPr>
           <w:noProof/>
         </w:rPr>
-        <w:instrText xml:space="preserve"> PAGEREF _Toc309796844 \h </w:instrText>
+        <w:instrText xml:space="preserve"> PAGEREF _Toc318827636 \h </w:instrText>
       </w:r>
       <w:r>
         <w:rPr>
@@ -7117,7 +7067,7 @@
         <w:rPr>
           <w:noProof/>
         </w:rPr>
-        <w:instrText xml:space="preserve"> PAGEREF _Toc309796845 \h </w:instrText>
+        <w:instrText xml:space="preserve"> PAGEREF _Toc318827637 \h </w:instrText>
       </w:r>
       <w:r>
         <w:rPr>
@@ -7180,7 +7130,7 @@
         <w:rPr>
           <w:noProof/>
         </w:rPr>
-        <w:instrText xml:space="preserve"> PAGEREF _Toc309796846 \h </w:instrText>
+        <w:instrText xml:space="preserve"> PAGEREF _Toc318827638 \h </w:instrText>
       </w:r>
       <w:r>
         <w:rPr>
@@ -7242,7 +7192,7 @@
         <w:rPr>
           <w:noProof/>
         </w:rPr>
-        <w:instrText xml:space="preserve"> PAGEREF _Toc309796847 \h </w:instrText>
+        <w:instrText xml:space="preserve"> PAGEREF _Toc318827639 \h </w:instrText>
       </w:r>
       <w:r>
         <w:rPr>
@@ -7304,7 +7254,7 @@
         <w:rPr>
           <w:noProof/>
         </w:rPr>
-        <w:instrText xml:space="preserve"> PAGEREF _Toc309796848 \h </w:instrText>
+        <w:instrText xml:space="preserve"> PAGEREF _Toc318827640 \h </w:instrText>
       </w:r>
       <w:r>
         <w:rPr>
@@ -7366,7 +7316,7 @@
         <w:rPr>
           <w:noProof/>
         </w:rPr>
-        <w:instrText xml:space="preserve"> PAGEREF _Toc309796849 \h </w:instrText>
+        <w:instrText xml:space="preserve"> PAGEREF _Toc318827641 \h </w:instrText>
       </w:r>
       <w:r>
         <w:rPr>
@@ -7428,7 +7378,7 @@
         <w:rPr>
           <w:noProof/>
         </w:rPr>
-        <w:instrText xml:space="preserve"> PAGEREF _Toc309796850 \h </w:instrText>
+        <w:instrText xml:space="preserve"> PAGEREF _Toc318827642 \h </w:instrText>
       </w:r>
       <w:r>
         <w:rPr>
@@ -7490,7 +7440,7 @@
         <w:rPr>
           <w:noProof/>
         </w:rPr>
-        <w:instrText xml:space="preserve"> PAGEREF _Toc309796851 \h </w:instrText>
+        <w:instrText xml:space="preserve"> PAGEREF _Toc318827643 \h </w:instrText>
       </w:r>
       <w:r>
         <w:rPr>
@@ -7552,7 +7502,7 @@
         <w:rPr>
           <w:noProof/>
         </w:rPr>
-        <w:instrText xml:space="preserve"> PAGEREF _Toc309796852 \h </w:instrText>
+        <w:instrText xml:space="preserve"> PAGEREF _Toc318827644 \h </w:instrText>
       </w:r>
       <w:r>
         <w:rPr>
@@ -7614,7 +7564,7 @@
         <w:rPr>
           <w:noProof/>
         </w:rPr>
-        <w:instrText xml:space="preserve"> PAGEREF _Toc309796853 \h </w:instrText>
+        <w:instrText xml:space="preserve"> PAGEREF _Toc318827645 \h </w:instrText>
       </w:r>
       <w:r>
         <w:rPr>
@@ -7676,7 +7626,7 @@
         <w:rPr>
           <w:noProof/>
         </w:rPr>
-        <w:instrText xml:space="preserve"> PAGEREF _Toc309796854 \h </w:instrText>
+        <w:instrText xml:space="preserve"> PAGEREF _Toc318827646 \h </w:instrText>
       </w:r>
       <w:r>
         <w:rPr>
@@ -7738,7 +7688,7 @@
         <w:rPr>
           <w:noProof/>
         </w:rPr>
-        <w:instrText xml:space="preserve"> PAGEREF _Toc309796855 \h </w:instrText>
+        <w:instrText xml:space="preserve"> PAGEREF _Toc318827647 \h </w:instrText>
       </w:r>
       <w:r>
         <w:rPr>
@@ -7801,7 +7751,7 @@
         <w:rPr>
           <w:noProof/>
         </w:rPr>
-        <w:instrText xml:space="preserve"> PAGEREF _Toc309796856 \h </w:instrText>
+        <w:instrText xml:space="preserve"> PAGEREF _Toc318827648 \h </w:instrText>
       </w:r>
       <w:r>
         <w:rPr>
@@ -7863,7 +7813,7 @@
         <w:rPr>
           <w:noProof/>
         </w:rPr>
-        <w:instrText xml:space="preserve"> PAGEREF _Toc309796857 \h </w:instrText>
+        <w:instrText xml:space="preserve"> PAGEREF _Toc318827649 \h </w:instrText>
       </w:r>
       <w:r>
         <w:rPr>
@@ -7880,7 +7830,7 @@
         <w:rPr>
           <w:noProof/>
         </w:rPr>
-        <w:t>27</w:t>
+        <w:t>26</w:t>
       </w:r>
       <w:r>
         <w:rPr>
@@ -7925,7 +7875,7 @@
         <w:rPr>
           <w:noProof/>
         </w:rPr>
-        <w:instrText xml:space="preserve"> PAGEREF _Toc309796858 \h </w:instrText>
+        <w:instrText xml:space="preserve"> PAGEREF _Toc318827650 \h </w:instrText>
       </w:r>
       <w:r>
         <w:rPr>
@@ -7987,7 +7937,7 @@
         <w:rPr>
           <w:noProof/>
         </w:rPr>
-        <w:instrText xml:space="preserve"> PAGEREF _Toc309796859 \h </w:instrText>
+        <w:instrText xml:space="preserve"> PAGEREF _Toc318827651 \h </w:instrText>
       </w:r>
       <w:r>
         <w:rPr>
@@ -8049,7 +7999,7 @@
         <w:rPr>
           <w:noProof/>
         </w:rPr>
-        <w:instrText xml:space="preserve"> PAGEREF _Toc309796860 \h </w:instrText>
+        <w:instrText xml:space="preserve"> PAGEREF _Toc318827652 \h </w:instrText>
       </w:r>
       <w:r>
         <w:rPr>
@@ -8111,7 +8061,7 @@
         <w:rPr>
           <w:noProof/>
         </w:rPr>
-        <w:instrText xml:space="preserve"> PAGEREF _Toc309796861 \h </w:instrText>
+        <w:instrText xml:space="preserve"> PAGEREF _Toc318827653 \h </w:instrText>
       </w:r>
       <w:r>
         <w:rPr>
@@ -8173,7 +8123,7 @@
         <w:rPr>
           <w:noProof/>
         </w:rPr>
-        <w:instrText xml:space="preserve"> PAGEREF _Toc309796862 \h </w:instrText>
+        <w:instrText xml:space="preserve"> PAGEREF _Toc318827654 \h </w:instrText>
       </w:r>
       <w:r>
         <w:rPr>
@@ -8236,7 +8186,7 @@
         <w:rPr>
           <w:noProof/>
         </w:rPr>
-        <w:instrText xml:space="preserve"> PAGEREF _Toc309796863 \h </w:instrText>
+        <w:instrText xml:space="preserve"> PAGEREF _Toc318827655 \h </w:instrText>
       </w:r>
       <w:r>
         <w:rPr>
@@ -8253,7 +8203,7 @@
         <w:rPr>
           <w:noProof/>
         </w:rPr>
-        <w:t>34</w:t>
+        <w:t>33</w:t>
       </w:r>
       <w:r>
         <w:rPr>
@@ -8298,7 +8248,7 @@
         <w:rPr>
           <w:noProof/>
         </w:rPr>
-        <w:instrText xml:space="preserve"> PAGEREF _Toc309796864 \h </w:instrText>
+        <w:instrText xml:space="preserve"> PAGEREF _Toc318827656 \h </w:instrText>
       </w:r>
       <w:r>
         <w:rPr>
@@ -8360,7 +8310,7 @@
         <w:rPr>
           <w:noProof/>
         </w:rPr>
-        <w:instrText xml:space="preserve"> PAGEREF _Toc309796865 \h </w:instrText>
+        <w:instrText xml:space="preserve"> PAGEREF _Toc318827657 \h </w:instrText>
       </w:r>
       <w:r>
         <w:rPr>
@@ -8377,7 +8327,7 @@
         <w:rPr>
           <w:noProof/>
         </w:rPr>
-        <w:t>35</w:t>
+        <w:t>34</w:t>
       </w:r>
       <w:r>
         <w:rPr>
@@ -8422,7 +8372,7 @@
         <w:rPr>
           <w:noProof/>
         </w:rPr>
-        <w:instrText xml:space="preserve"> PAGEREF _Toc309796866 \h </w:instrText>
+        <w:instrText xml:space="preserve"> PAGEREF _Toc318827658 \h </w:instrText>
       </w:r>
       <w:r>
         <w:rPr>
@@ -8485,7 +8435,7 @@
         <w:rPr>
           <w:noProof/>
         </w:rPr>
-        <w:instrText xml:space="preserve"> PAGEREF _Toc309796867 \h </w:instrText>
+        <w:instrText xml:space="preserve"> PAGEREF _Toc318827659 \h </w:instrText>
       </w:r>
       <w:r>
         <w:rPr>
@@ -8547,7 +8497,7 @@
         <w:rPr>
           <w:noProof/>
         </w:rPr>
-        <w:instrText xml:space="preserve"> PAGEREF _Toc309796868 \h </w:instrText>
+        <w:instrText xml:space="preserve"> PAGEREF _Toc318827660 \h </w:instrText>
       </w:r>
       <w:r>
         <w:rPr>
@@ -8630,7 +8580,7 @@
         <w:rFonts w:ascii="Cracked" w:hAnsi="Cracked"/>
         <w:noProof/>
       </w:rPr>
-      <w:t>34</w:t>
+      <w:t>2</w:t>
     </w:r>
     <w:r>
       <w:rPr>
@@ -8693,7 +8643,7 @@
         <w:rFonts w:ascii="Cracked" w:hAnsi="Cracked"/>
         <w:noProof/>
       </w:rPr>
-      <w:t>35</w:t>
+      <w:t>1</w:t>
     </w:r>
     <w:r>
       <w:rPr>
@@ -10203,6 +10153,7 @@
     <w:link w:val="BalloonText"/>
     <w:uiPriority w:val="99"/>
     <w:semiHidden/>
+    <w:rsid w:val="00050921"/>
     <w:rPr>
       <w:rFonts w:ascii="Lucida Grande" w:hAnsi="Lucida Grande"/>
       <w:sz w:val="18"/>
@@ -11101,7 +11052,7 @@
 </file>
 
 <file path=customXml/itemProps1.xml><?xml version="1.0" encoding="utf-8"?>
-<ds:datastoreItem xmlns:ds="http://schemas.openxmlformats.org/officeDocument/2006/customXml" ds:itemID="{B722F4FF-D8BF-264F-BB0B-B3CC6571FF72}">
+<ds:datastoreItem xmlns:ds="http://schemas.openxmlformats.org/officeDocument/2006/customXml" ds:itemID="{C05D1C4B-BB19-4F4F-AF35-D89E741B4B34}">
   <ds:schemaRefs>
     <ds:schemaRef ds:uri="http://schemas.openxmlformats.org/officeDocument/2006/bibliography"/>
   </ds:schemaRefs>

</xml_diff>